<commit_message>
finished assignment question on trigger
</commit_message>
<xml_diff>
--- a/MySQL_Assignment(solved).docx
+++ b/MySQL_Assignment(solved).docx
@@ -3792,7 +3792,587 @@
     </w:p>
     <w:p>
       <w:pPr>
-        <w:ind w:left="720"/>
+        <w:ind w:left="360"/>
+        <w:rPr>
+          <w:rFonts w:ascii="Average" w:eastAsia="Average" w:hAnsi="Average" w:cs="Average"/>
+          <w:sz w:val="24"/>
+          <w:szCs w:val="24"/>
+        </w:rPr>
+      </w:pPr>
+      <w:r>
+        <w:rPr>
+          <w:rFonts w:ascii="Average" w:eastAsia="Average" w:hAnsi="Average" w:cs="Average"/>
+          <w:sz w:val="24"/>
+          <w:szCs w:val="24"/>
+        </w:rPr>
+        <w:t xml:space="preserve">Ans17) alter table </w:t>
+      </w:r>
+      <w:proofErr w:type="spellStart"/>
+      <w:proofErr w:type="gramStart"/>
+      <w:r>
+        <w:rPr>
+          <w:rFonts w:ascii="Average" w:eastAsia="Average" w:hAnsi="Average" w:cs="Average"/>
+          <w:sz w:val="24"/>
+          <w:szCs w:val="24"/>
+        </w:rPr>
+        <w:t>testdb.student</w:t>
+      </w:r>
+      <w:proofErr w:type="spellEnd"/>
+      <w:proofErr w:type="gramEnd"/>
+      <w:r>
+        <w:rPr>
+          <w:rFonts w:ascii="Average" w:eastAsia="Average" w:hAnsi="Average" w:cs="Average"/>
+          <w:sz w:val="24"/>
+          <w:szCs w:val="24"/>
+        </w:rPr>
+        <w:t xml:space="preserve"> rename column name to </w:t>
+      </w:r>
+      <w:proofErr w:type="spellStart"/>
+      <w:r>
+        <w:rPr>
+          <w:rFonts w:ascii="Average" w:eastAsia="Average" w:hAnsi="Average" w:cs="Average"/>
+          <w:sz w:val="24"/>
+          <w:szCs w:val="24"/>
+        </w:rPr>
+        <w:t>first_name</w:t>
+      </w:r>
+      <w:proofErr w:type="spellEnd"/>
+      <w:r>
+        <w:rPr>
+          <w:rFonts w:ascii="Average" w:eastAsia="Average" w:hAnsi="Average" w:cs="Average"/>
+          <w:sz w:val="24"/>
+          <w:szCs w:val="24"/>
+        </w:rPr>
+        <w:t>;</w:t>
+      </w:r>
+    </w:p>
+    <w:p>
+      <w:pPr>
+        <w:ind w:left="360"/>
+        <w:rPr>
+          <w:rFonts w:ascii="Average" w:eastAsia="Average" w:hAnsi="Average" w:cs="Average"/>
+          <w:sz w:val="24"/>
+          <w:szCs w:val="24"/>
+        </w:rPr>
+      </w:pPr>
+    </w:p>
+    <w:p>
+      <w:pPr>
+        <w:ind w:left="360"/>
+        <w:rPr>
+          <w:rFonts w:ascii="Average" w:eastAsia="Average" w:hAnsi="Average" w:cs="Average"/>
+          <w:sz w:val="24"/>
+          <w:szCs w:val="24"/>
+        </w:rPr>
+      </w:pPr>
+      <w:r>
+        <w:rPr>
+          <w:rFonts w:ascii="Average" w:eastAsia="Average" w:hAnsi="Average" w:cs="Average"/>
+          <w:sz w:val="24"/>
+          <w:szCs w:val="24"/>
+        </w:rPr>
+        <w:t xml:space="preserve">alter table </w:t>
+      </w:r>
+      <w:proofErr w:type="spellStart"/>
+      <w:proofErr w:type="gramStart"/>
+      <w:r>
+        <w:rPr>
+          <w:rFonts w:ascii="Average" w:eastAsia="Average" w:hAnsi="Average" w:cs="Average"/>
+          <w:sz w:val="24"/>
+          <w:szCs w:val="24"/>
+        </w:rPr>
+        <w:t>testdb.student</w:t>
+      </w:r>
+      <w:proofErr w:type="spellEnd"/>
+      <w:proofErr w:type="gramEnd"/>
+      <w:r>
+        <w:rPr>
+          <w:rFonts w:ascii="Average" w:eastAsia="Average" w:hAnsi="Average" w:cs="Average"/>
+          <w:sz w:val="24"/>
+          <w:szCs w:val="24"/>
+        </w:rPr>
+        <w:t xml:space="preserve"> add column </w:t>
+      </w:r>
+      <w:proofErr w:type="spellStart"/>
+      <w:r>
+        <w:rPr>
+          <w:rFonts w:ascii="Average" w:eastAsia="Average" w:hAnsi="Average" w:cs="Average"/>
+          <w:sz w:val="24"/>
+          <w:szCs w:val="24"/>
+        </w:rPr>
+        <w:t>last_name</w:t>
+      </w:r>
+      <w:proofErr w:type="spellEnd"/>
+      <w:r>
+        <w:rPr>
+          <w:rFonts w:ascii="Average" w:eastAsia="Average" w:hAnsi="Average" w:cs="Average"/>
+          <w:sz w:val="24"/>
+          <w:szCs w:val="24"/>
+        </w:rPr>
+        <w:t xml:space="preserve"> varchar(20);</w:t>
+      </w:r>
+    </w:p>
+    <w:p>
+      <w:pPr>
+        <w:ind w:left="360"/>
+        <w:rPr>
+          <w:rFonts w:ascii="Average" w:eastAsia="Average" w:hAnsi="Average" w:cs="Average"/>
+          <w:sz w:val="24"/>
+          <w:szCs w:val="24"/>
+        </w:rPr>
+      </w:pPr>
+    </w:p>
+    <w:p>
+      <w:pPr>
+        <w:ind w:left="360"/>
+        <w:rPr>
+          <w:rFonts w:ascii="Average" w:eastAsia="Average" w:hAnsi="Average" w:cs="Average"/>
+          <w:sz w:val="24"/>
+          <w:szCs w:val="24"/>
+        </w:rPr>
+      </w:pPr>
+      <w:r>
+        <w:rPr>
+          <w:rFonts w:ascii="Average" w:eastAsia="Average" w:hAnsi="Average" w:cs="Average"/>
+          <w:sz w:val="24"/>
+          <w:szCs w:val="24"/>
+        </w:rPr>
+        <w:t xml:space="preserve">create table </w:t>
+      </w:r>
+      <w:proofErr w:type="spellStart"/>
+      <w:proofErr w:type="gramStart"/>
+      <w:r>
+        <w:rPr>
+          <w:rFonts w:ascii="Average" w:eastAsia="Average" w:hAnsi="Average" w:cs="Average"/>
+          <w:sz w:val="24"/>
+          <w:szCs w:val="24"/>
+        </w:rPr>
+        <w:t>testdb.student</w:t>
+      </w:r>
+      <w:proofErr w:type="gramEnd"/>
+      <w:r>
+        <w:rPr>
+          <w:rFonts w:ascii="Average" w:eastAsia="Average" w:hAnsi="Average" w:cs="Average"/>
+          <w:sz w:val="24"/>
+          <w:szCs w:val="24"/>
+        </w:rPr>
+        <w:t>_details</w:t>
+      </w:r>
+      <w:proofErr w:type="spellEnd"/>
+      <w:r>
+        <w:rPr>
+          <w:rFonts w:ascii="Average" w:eastAsia="Average" w:hAnsi="Average" w:cs="Average"/>
+          <w:sz w:val="24"/>
+          <w:szCs w:val="24"/>
+        </w:rPr>
+        <w:t>(</w:t>
+      </w:r>
+    </w:p>
+    <w:p>
+      <w:pPr>
+        <w:ind w:left="360"/>
+        <w:rPr>
+          <w:rFonts w:ascii="Average" w:eastAsia="Average" w:hAnsi="Average" w:cs="Average"/>
+          <w:sz w:val="24"/>
+          <w:szCs w:val="24"/>
+        </w:rPr>
+      </w:pPr>
+      <w:r>
+        <w:rPr>
+          <w:rFonts w:ascii="Average" w:eastAsia="Average" w:hAnsi="Average" w:cs="Average"/>
+          <w:sz w:val="24"/>
+          <w:szCs w:val="24"/>
+        </w:rPr>
+        <w:t xml:space="preserve">Id </w:t>
+      </w:r>
+      <w:proofErr w:type="spellStart"/>
+      <w:r>
+        <w:rPr>
+          <w:rFonts w:ascii="Average" w:eastAsia="Average" w:hAnsi="Average" w:cs="Average"/>
+          <w:sz w:val="24"/>
+          <w:szCs w:val="24"/>
+        </w:rPr>
+        <w:t>mediumint</w:t>
+      </w:r>
+      <w:proofErr w:type="spellEnd"/>
+      <w:r>
+        <w:rPr>
+          <w:rFonts w:ascii="Average" w:eastAsia="Average" w:hAnsi="Average" w:cs="Average"/>
+          <w:sz w:val="24"/>
+          <w:szCs w:val="24"/>
+        </w:rPr>
+        <w:t xml:space="preserve"> not null </w:t>
+      </w:r>
+      <w:proofErr w:type="spellStart"/>
+      <w:r>
+        <w:rPr>
+          <w:rFonts w:ascii="Average" w:eastAsia="Average" w:hAnsi="Average" w:cs="Average"/>
+          <w:sz w:val="24"/>
+          <w:szCs w:val="24"/>
+        </w:rPr>
+        <w:t>auto_increment</w:t>
+      </w:r>
+      <w:proofErr w:type="spellEnd"/>
+      <w:r>
+        <w:rPr>
+          <w:rFonts w:ascii="Average" w:eastAsia="Average" w:hAnsi="Average" w:cs="Average"/>
+          <w:sz w:val="24"/>
+          <w:szCs w:val="24"/>
+        </w:rPr>
+        <w:t>,</w:t>
+      </w:r>
+    </w:p>
+    <w:p>
+      <w:pPr>
+        <w:ind w:left="360"/>
+        <w:rPr>
+          <w:rFonts w:ascii="Average" w:eastAsia="Average" w:hAnsi="Average" w:cs="Average"/>
+          <w:sz w:val="24"/>
+          <w:szCs w:val="24"/>
+        </w:rPr>
+      </w:pPr>
+      <w:proofErr w:type="spellStart"/>
+      <w:r>
+        <w:rPr>
+          <w:rFonts w:ascii="Average" w:eastAsia="Average" w:hAnsi="Average" w:cs="Average"/>
+          <w:sz w:val="24"/>
+          <w:szCs w:val="24"/>
+        </w:rPr>
+        <w:t>full_name</w:t>
+      </w:r>
+      <w:proofErr w:type="spellEnd"/>
+      <w:r>
+        <w:rPr>
+          <w:rFonts w:ascii="Average" w:eastAsia="Average" w:hAnsi="Average" w:cs="Average"/>
+          <w:sz w:val="24"/>
+          <w:szCs w:val="24"/>
+        </w:rPr>
+        <w:t xml:space="preserve"> </w:t>
+      </w:r>
+      <w:proofErr w:type="gramStart"/>
+      <w:r>
+        <w:rPr>
+          <w:rFonts w:ascii="Average" w:eastAsia="Average" w:hAnsi="Average" w:cs="Average"/>
+          <w:sz w:val="24"/>
+          <w:szCs w:val="24"/>
+        </w:rPr>
+        <w:t>varchar(</w:t>
+      </w:r>
+      <w:proofErr w:type="gramEnd"/>
+      <w:r>
+        <w:rPr>
+          <w:rFonts w:ascii="Average" w:eastAsia="Average" w:hAnsi="Average" w:cs="Average"/>
+          <w:sz w:val="24"/>
+          <w:szCs w:val="24"/>
+        </w:rPr>
+        <w:t>40),</w:t>
+      </w:r>
+    </w:p>
+    <w:p>
+      <w:pPr>
+        <w:ind w:left="360"/>
+        <w:rPr>
+          <w:rFonts w:ascii="Average" w:eastAsia="Average" w:hAnsi="Average" w:cs="Average"/>
+          <w:sz w:val="24"/>
+          <w:szCs w:val="24"/>
+        </w:rPr>
+      </w:pPr>
+      <w:r>
+        <w:rPr>
+          <w:rFonts w:ascii="Average" w:eastAsia="Average" w:hAnsi="Average" w:cs="Average"/>
+          <w:sz w:val="24"/>
+          <w:szCs w:val="24"/>
+        </w:rPr>
+        <w:t xml:space="preserve">branch </w:t>
+      </w:r>
+      <w:proofErr w:type="gramStart"/>
+      <w:r>
+        <w:rPr>
+          <w:rFonts w:ascii="Average" w:eastAsia="Average" w:hAnsi="Average" w:cs="Average"/>
+          <w:sz w:val="24"/>
+          <w:szCs w:val="24"/>
+        </w:rPr>
+        <w:t>varchar(</w:t>
+      </w:r>
+      <w:proofErr w:type="gramEnd"/>
+      <w:r>
+        <w:rPr>
+          <w:rFonts w:ascii="Average" w:eastAsia="Average" w:hAnsi="Average" w:cs="Average"/>
+          <w:sz w:val="24"/>
+          <w:szCs w:val="24"/>
+        </w:rPr>
+        <w:t>25),</w:t>
+      </w:r>
+    </w:p>
+    <w:p>
+      <w:pPr>
+        <w:ind w:left="360"/>
+        <w:rPr>
+          <w:rFonts w:ascii="Average" w:eastAsia="Average" w:hAnsi="Average" w:cs="Average"/>
+          <w:sz w:val="24"/>
+          <w:szCs w:val="24"/>
+        </w:rPr>
+      </w:pPr>
+      <w:r>
+        <w:rPr>
+          <w:rFonts w:ascii="Average" w:eastAsia="Average" w:hAnsi="Average" w:cs="Average"/>
+          <w:sz w:val="24"/>
+          <w:szCs w:val="24"/>
+        </w:rPr>
+        <w:t xml:space="preserve">primary </w:t>
+      </w:r>
+      <w:proofErr w:type="gramStart"/>
+      <w:r>
+        <w:rPr>
+          <w:rFonts w:ascii="Average" w:eastAsia="Average" w:hAnsi="Average" w:cs="Average"/>
+          <w:sz w:val="24"/>
+          <w:szCs w:val="24"/>
+        </w:rPr>
+        <w:t>key(</w:t>
+      </w:r>
+      <w:proofErr w:type="gramEnd"/>
+      <w:r>
+        <w:rPr>
+          <w:rFonts w:ascii="Average" w:eastAsia="Average" w:hAnsi="Average" w:cs="Average"/>
+          <w:sz w:val="24"/>
+          <w:szCs w:val="24"/>
+        </w:rPr>
+        <w:t>Id));</w:t>
+      </w:r>
+    </w:p>
+    <w:p>
+      <w:pPr>
+        <w:ind w:left="360"/>
+        <w:rPr>
+          <w:rFonts w:ascii="Average" w:eastAsia="Average" w:hAnsi="Average" w:cs="Average"/>
+          <w:sz w:val="24"/>
+          <w:szCs w:val="24"/>
+        </w:rPr>
+      </w:pPr>
+    </w:p>
+    <w:p>
+      <w:pPr>
+        <w:ind w:left="360"/>
+        <w:rPr>
+          <w:rFonts w:ascii="Average" w:eastAsia="Average" w:hAnsi="Average" w:cs="Average"/>
+          <w:sz w:val="24"/>
+          <w:szCs w:val="24"/>
+        </w:rPr>
+      </w:pPr>
+      <w:r>
+        <w:rPr>
+          <w:rFonts w:ascii="Average" w:eastAsia="Average" w:hAnsi="Average" w:cs="Average"/>
+          <w:sz w:val="24"/>
+          <w:szCs w:val="24"/>
+        </w:rPr>
+        <w:t xml:space="preserve">create trigger </w:t>
+      </w:r>
+      <w:proofErr w:type="spellStart"/>
+      <w:r>
+        <w:rPr>
+          <w:rFonts w:ascii="Average" w:eastAsia="Average" w:hAnsi="Average" w:cs="Average"/>
+          <w:sz w:val="24"/>
+          <w:szCs w:val="24"/>
+        </w:rPr>
+        <w:t>update_fullname</w:t>
+      </w:r>
+      <w:proofErr w:type="spellEnd"/>
+    </w:p>
+    <w:p>
+      <w:pPr>
+        <w:ind w:left="360"/>
+        <w:rPr>
+          <w:rFonts w:ascii="Average" w:eastAsia="Average" w:hAnsi="Average" w:cs="Average"/>
+          <w:sz w:val="24"/>
+          <w:szCs w:val="24"/>
+        </w:rPr>
+      </w:pPr>
+      <w:r>
+        <w:rPr>
+          <w:rFonts w:ascii="Average" w:eastAsia="Average" w:hAnsi="Average" w:cs="Average"/>
+          <w:sz w:val="24"/>
+          <w:szCs w:val="24"/>
+        </w:rPr>
+        <w:t>after update on student</w:t>
+      </w:r>
+    </w:p>
+    <w:p>
+      <w:pPr>
+        <w:ind w:left="360"/>
+        <w:rPr>
+          <w:rFonts w:ascii="Average" w:eastAsia="Average" w:hAnsi="Average" w:cs="Average"/>
+          <w:sz w:val="24"/>
+          <w:szCs w:val="24"/>
+        </w:rPr>
+      </w:pPr>
+      <w:r>
+        <w:rPr>
+          <w:rFonts w:ascii="Average" w:eastAsia="Average" w:hAnsi="Average" w:cs="Average"/>
+          <w:sz w:val="24"/>
+          <w:szCs w:val="24"/>
+        </w:rPr>
+        <w:t>for each row</w:t>
+      </w:r>
+    </w:p>
+    <w:p>
+      <w:pPr>
+        <w:ind w:left="360"/>
+        <w:rPr>
+          <w:rFonts w:ascii="Average" w:eastAsia="Average" w:hAnsi="Average" w:cs="Average"/>
+          <w:sz w:val="24"/>
+          <w:szCs w:val="24"/>
+        </w:rPr>
+      </w:pPr>
+      <w:r>
+        <w:rPr>
+          <w:rFonts w:ascii="Average" w:eastAsia="Average" w:hAnsi="Average" w:cs="Average"/>
+          <w:sz w:val="24"/>
+          <w:szCs w:val="24"/>
+        </w:rPr>
+        <w:t xml:space="preserve">insert into </w:t>
+      </w:r>
+      <w:proofErr w:type="spellStart"/>
+      <w:r>
+        <w:rPr>
+          <w:rFonts w:ascii="Average" w:eastAsia="Average" w:hAnsi="Average" w:cs="Average"/>
+          <w:sz w:val="24"/>
+          <w:szCs w:val="24"/>
+        </w:rPr>
+        <w:t>student_</w:t>
+      </w:r>
+      <w:proofErr w:type="gramStart"/>
+      <w:r>
+        <w:rPr>
+          <w:rFonts w:ascii="Average" w:eastAsia="Average" w:hAnsi="Average" w:cs="Average"/>
+          <w:sz w:val="24"/>
+          <w:szCs w:val="24"/>
+        </w:rPr>
+        <w:t>details</w:t>
+      </w:r>
+      <w:proofErr w:type="spellEnd"/>
+      <w:r>
+        <w:rPr>
+          <w:rFonts w:ascii="Average" w:eastAsia="Average" w:hAnsi="Average" w:cs="Average"/>
+          <w:sz w:val="24"/>
+          <w:szCs w:val="24"/>
+        </w:rPr>
+        <w:t>(</w:t>
+      </w:r>
+      <w:proofErr w:type="spellStart"/>
+      <w:proofErr w:type="gramEnd"/>
+      <w:r>
+        <w:rPr>
+          <w:rFonts w:ascii="Average" w:eastAsia="Average" w:hAnsi="Average" w:cs="Average"/>
+          <w:sz w:val="24"/>
+          <w:szCs w:val="24"/>
+        </w:rPr>
+        <w:t>Id,full_name,branch</w:t>
+      </w:r>
+      <w:proofErr w:type="spellEnd"/>
+      <w:r>
+        <w:rPr>
+          <w:rFonts w:ascii="Average" w:eastAsia="Average" w:hAnsi="Average" w:cs="Average"/>
+          <w:sz w:val="24"/>
+          <w:szCs w:val="24"/>
+        </w:rPr>
+        <w:t xml:space="preserve">) </w:t>
+      </w:r>
+    </w:p>
+    <w:p>
+      <w:pPr>
+        <w:ind w:left="360"/>
+        <w:rPr>
+          <w:rFonts w:ascii="Average" w:eastAsia="Average" w:hAnsi="Average" w:cs="Average"/>
+          <w:sz w:val="24"/>
+          <w:szCs w:val="24"/>
+        </w:rPr>
+      </w:pPr>
+      <w:proofErr w:type="gramStart"/>
+      <w:r>
+        <w:rPr>
+          <w:rFonts w:ascii="Average" w:eastAsia="Average" w:hAnsi="Average" w:cs="Average"/>
+          <w:sz w:val="24"/>
+          <w:szCs w:val="24"/>
+        </w:rPr>
+        <w:t>values(</w:t>
+      </w:r>
+      <w:proofErr w:type="spellStart"/>
+      <w:proofErr w:type="gramEnd"/>
+      <w:r>
+        <w:rPr>
+          <w:rFonts w:ascii="Average" w:eastAsia="Average" w:hAnsi="Average" w:cs="Average"/>
+          <w:sz w:val="24"/>
+          <w:szCs w:val="24"/>
+        </w:rPr>
+        <w:t>old.Id,concat</w:t>
+      </w:r>
+      <w:proofErr w:type="spellEnd"/>
+      <w:r>
+        <w:rPr>
+          <w:rFonts w:ascii="Average" w:eastAsia="Average" w:hAnsi="Average" w:cs="Average"/>
+          <w:sz w:val="24"/>
+          <w:szCs w:val="24"/>
+        </w:rPr>
+        <w:t>(</w:t>
+      </w:r>
+      <w:proofErr w:type="spellStart"/>
+      <w:r>
+        <w:rPr>
+          <w:rFonts w:ascii="Average" w:eastAsia="Average" w:hAnsi="Average" w:cs="Average"/>
+          <w:sz w:val="24"/>
+          <w:szCs w:val="24"/>
+        </w:rPr>
+        <w:t>old.first_name</w:t>
+      </w:r>
+      <w:proofErr w:type="spellEnd"/>
+      <w:r>
+        <w:rPr>
+          <w:rFonts w:ascii="Average" w:eastAsia="Average" w:hAnsi="Average" w:cs="Average"/>
+          <w:sz w:val="24"/>
+          <w:szCs w:val="24"/>
+        </w:rPr>
+        <w:t>,' ',</w:t>
+      </w:r>
+      <w:proofErr w:type="spellStart"/>
+      <w:r>
+        <w:rPr>
+          <w:rFonts w:ascii="Average" w:eastAsia="Average" w:hAnsi="Average" w:cs="Average"/>
+          <w:sz w:val="24"/>
+          <w:szCs w:val="24"/>
+        </w:rPr>
+        <w:t>new.last_name</w:t>
+      </w:r>
+      <w:proofErr w:type="spellEnd"/>
+      <w:r>
+        <w:rPr>
+          <w:rFonts w:ascii="Average" w:eastAsia="Average" w:hAnsi="Average" w:cs="Average"/>
+          <w:sz w:val="24"/>
+          <w:szCs w:val="24"/>
+        </w:rPr>
+        <w:t>),</w:t>
+      </w:r>
+      <w:proofErr w:type="spellStart"/>
+      <w:r>
+        <w:rPr>
+          <w:rFonts w:ascii="Average" w:eastAsia="Average" w:hAnsi="Average" w:cs="Average"/>
+          <w:sz w:val="24"/>
+          <w:szCs w:val="24"/>
+        </w:rPr>
+        <w:t>old.branch</w:t>
+      </w:r>
+      <w:proofErr w:type="spellEnd"/>
+      <w:r>
+        <w:rPr>
+          <w:rFonts w:ascii="Average" w:eastAsia="Average" w:hAnsi="Average" w:cs="Average"/>
+          <w:sz w:val="24"/>
+          <w:szCs w:val="24"/>
+        </w:rPr>
+        <w:t>);</w:t>
+      </w:r>
+    </w:p>
+    <w:p>
+      <w:pPr>
+        <w:ind w:left="360"/>
         <w:rPr>
           <w:rFonts w:ascii="Average" w:eastAsia="Average" w:hAnsi="Average" w:cs="Average"/>
           <w:b/>
@@ -5204,6 +5784,17 @@
       <w:szCs w:val="30"/>
     </w:rPr>
   </w:style>
+  <w:style w:type="paragraph" w:styleId="ListParagraph">
+    <w:name w:val="List Paragraph"/>
+    <w:basedOn w:val="Normal"/>
+    <w:uiPriority w:val="34"/>
+    <w:qFormat/>
+    <w:rsid w:val="00BE0F8D"/>
+    <w:pPr>
+      <w:ind w:left="720"/>
+      <w:contextualSpacing/>
+    </w:pPr>
+  </w:style>
 </w:styles>
 </file>
 

</xml_diff>